<commit_message>
refactor: Add VS Code extension recommendation for local history
</commit_message>
<xml_diff>
--- a/Lab_4/Prelab Submission/pre_lab4.docx
+++ b/Lab_4/Prelab Submission/pre_lab4.docx
@@ -13,6 +13,364 @@
           <w:u w:val="single"/>
         </w:rPr>
       </w:pPr>
+      <w:r>
+        <w:rPr>
+          <w:b/>
+          <w:bCs/>
+          <w:noProof/>
+          <w:sz w:val="52"/>
+          <w:szCs w:val="52"/>
+          <w:u w:val="single"/>
+        </w:rPr>
+        <mc:AlternateContent>
+          <mc:Choice Requires="wps">
+            <w:drawing>
+              <wp:anchor distT="45720" distB="45720" distL="114300" distR="114300" simplePos="0" relativeHeight="251719680" behindDoc="0" locked="0" layoutInCell="1" allowOverlap="1" wp14:anchorId="7976EEB3" wp14:editId="39C9CF43">
+                <wp:simplePos x="0" y="0"/>
+                <wp:positionH relativeFrom="margin">
+                  <wp:posOffset>-340305</wp:posOffset>
+                </wp:positionH>
+                <wp:positionV relativeFrom="paragraph">
+                  <wp:posOffset>5137564</wp:posOffset>
+                </wp:positionV>
+                <wp:extent cx="1312545" cy="325755"/>
+                <wp:effectExtent l="0" t="0" r="1905" b="0"/>
+                <wp:wrapSquare wrapText="bothSides"/>
+                <wp:docPr id="1849044063" name="Text Box 2"/>
+                <wp:cNvGraphicFramePr>
+                  <a:graphicFrameLocks xmlns:a="http://schemas.openxmlformats.org/drawingml/2006/main"/>
+                </wp:cNvGraphicFramePr>
+                <a:graphic xmlns:a="http://schemas.openxmlformats.org/drawingml/2006/main">
+                  <a:graphicData uri="http://schemas.microsoft.com/office/word/2010/wordprocessingShape">
+                    <wps:wsp>
+                      <wps:cNvSpPr txBox="1">
+                        <a:spLocks noChangeArrowheads="1"/>
+                      </wps:cNvSpPr>
+                      <wps:spPr bwMode="auto">
+                        <a:xfrm>
+                          <a:off x="0" y="0"/>
+                          <a:ext cx="1312545" cy="325755"/>
+                        </a:xfrm>
+                        <a:prstGeom prst="rect">
+                          <a:avLst/>
+                        </a:prstGeom>
+                        <a:solidFill>
+                          <a:srgbClr val="FFFFFF"/>
+                        </a:solidFill>
+                        <a:ln w="9525">
+                          <a:noFill/>
+                          <a:miter lim="800000"/>
+                          <a:headEnd/>
+                          <a:tailEnd/>
+                        </a:ln>
+                      </wps:spPr>
+                      <wps:txbx>
+                        <w:txbxContent>
+                          <w:p>
+                            <w:pPr>
+                              <w:bidi w:val="0"/>
+                              <w:rPr>
+                                <w:b/>
+                                <w:bCs/>
+                                <w:sz w:val="24"/>
+                                <w:szCs w:val="24"/>
+                                <w:u w:val="single"/>
+                              </w:rPr>
+                            </w:pPr>
+                            <w:r>
+                              <w:rPr>
+                                <w:b/>
+                                <w:bCs/>
+                                <w:sz w:val="24"/>
+                                <w:szCs w:val="24"/>
+                                <w:u w:val="single"/>
+                              </w:rPr>
+                              <w:t>PC</w:t>
+                            </w:r>
+                            <w:r>
+                              <w:rPr>
+                                <w:b/>
+                                <w:bCs/>
+                                <w:sz w:val="24"/>
+                                <w:szCs w:val="24"/>
+                                <w:u w:val="single"/>
+                              </w:rPr>
+                              <w:t xml:space="preserve"> side</w:t>
+                            </w:r>
+                            <w:r>
+                              <w:rPr>
+                                <w:b/>
+                                <w:bCs/>
+                                <w:sz w:val="24"/>
+                                <w:szCs w:val="24"/>
+                                <w:u w:val="single"/>
+                              </w:rPr>
+                              <w:t xml:space="preserve"> FSM</w:t>
+                            </w:r>
+                            <w:r>
+                              <w:rPr>
+                                <w:b/>
+                                <w:bCs/>
+                                <w:sz w:val="24"/>
+                                <w:szCs w:val="24"/>
+                                <w:u w:val="single"/>
+                              </w:rPr>
+                              <w:t>:</w:t>
+                            </w:r>
+                          </w:p>
+                        </w:txbxContent>
+                      </wps:txbx>
+                      <wps:bodyPr rot="0" vert="horz" wrap="square" lIns="91440" tIns="45720" rIns="91440" bIns="45720" anchor="t" anchorCtr="0">
+                        <a:noAutofit/>
+                      </wps:bodyPr>
+                    </wps:wsp>
+                  </a:graphicData>
+                </a:graphic>
+                <wp14:sizeRelH relativeFrom="margin">
+                  <wp14:pctWidth>0</wp14:pctWidth>
+                </wp14:sizeRelH>
+                <wp14:sizeRelV relativeFrom="margin">
+                  <wp14:pctHeight>0</wp14:pctHeight>
+                </wp14:sizeRelV>
+              </wp:anchor>
+            </w:drawing>
+          </mc:Choice>
+          <mc:Fallback>
+            <w:pict>
+              <v:shapetype w14:anchorId="7976EEB3" id="_x0000_t202" coordsize="21600,21600" o:spt="202" path="m,l,21600r21600,l21600,xe">
+                <v:stroke joinstyle="miter"/>
+                <v:path gradientshapeok="t" o:connecttype="rect"/>
+              </v:shapetype>
+              <v:shape id="Text Box 2" o:spid="_x0000_s1026" type="#_x0000_t202" style="position:absolute;left:0;text-align:left;margin-left:-26.8pt;margin-top:404.55pt;width:103.35pt;height:25.65pt;z-index:251719680;visibility:visible;mso-wrap-style:square;mso-width-percent:0;mso-height-percent:0;mso-wrap-distance-left:9pt;mso-wrap-distance-top:3.6pt;mso-wrap-distance-right:9pt;mso-wrap-distance-bottom:3.6pt;mso-position-horizontal:absolute;mso-position-horizontal-relative:margin;mso-position-vertical:absolute;mso-position-vertical-relative:text;mso-width-percent:0;mso-height-percent:0;mso-width-relative:margin;mso-height-relative:margin;v-text-anchor:top" o:gfxdata="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" stroked="f">
+                <v:textbox>
+                  <w:txbxContent>
+                    <w:p>
+                      <w:pPr>
+                        <w:bidi w:val="0"/>
+                        <w:rPr>
+                          <w:b/>
+                          <w:bCs/>
+                          <w:sz w:val="24"/>
+                          <w:szCs w:val="24"/>
+                          <w:u w:val="single"/>
+                        </w:rPr>
+                      </w:pPr>
+                      <w:r>
+                        <w:rPr>
+                          <w:b/>
+                          <w:bCs/>
+                          <w:sz w:val="24"/>
+                          <w:szCs w:val="24"/>
+                          <w:u w:val="single"/>
+                        </w:rPr>
+                        <w:t>PC</w:t>
+                      </w:r>
+                      <w:r>
+                        <w:rPr>
+                          <w:b/>
+                          <w:bCs/>
+                          <w:sz w:val="24"/>
+                          <w:szCs w:val="24"/>
+                          <w:u w:val="single"/>
+                        </w:rPr>
+                        <w:t xml:space="preserve"> side</w:t>
+                      </w:r>
+                      <w:r>
+                        <w:rPr>
+                          <w:b/>
+                          <w:bCs/>
+                          <w:sz w:val="24"/>
+                          <w:szCs w:val="24"/>
+                          <w:u w:val="single"/>
+                        </w:rPr>
+                        <w:t xml:space="preserve"> FSM</w:t>
+                      </w:r>
+                      <w:r>
+                        <w:rPr>
+                          <w:b/>
+                          <w:bCs/>
+                          <w:sz w:val="24"/>
+                          <w:szCs w:val="24"/>
+                          <w:u w:val="single"/>
+                        </w:rPr>
+                        <w:t>:</w:t>
+                      </w:r>
+                    </w:p>
+                  </w:txbxContent>
+                </v:textbox>
+                <w10:wrap type="square" anchorx="margin"/>
+              </v:shape>
+            </w:pict>
+          </mc:Fallback>
+        </mc:AlternateContent>
+      </w:r>
+      <w:r>
+        <w:rPr>
+          <w:b/>
+          <w:bCs/>
+          <w:noProof/>
+          <w:sz w:val="52"/>
+          <w:szCs w:val="52"/>
+          <w:u w:val="single"/>
+        </w:rPr>
+        <mc:AlternateContent>
+          <mc:Choice Requires="wps">
+            <w:drawing>
+              <wp:anchor distT="45720" distB="45720" distL="114300" distR="114300" simplePos="0" relativeHeight="251717632" behindDoc="0" locked="0" layoutInCell="1" allowOverlap="1" wp14:anchorId="75966FE6" wp14:editId="3D3FE494">
+                <wp:simplePos x="0" y="0"/>
+                <wp:positionH relativeFrom="margin">
+                  <wp:posOffset>-342265</wp:posOffset>
+                </wp:positionH>
+                <wp:positionV relativeFrom="paragraph">
+                  <wp:posOffset>906145</wp:posOffset>
+                </wp:positionV>
+                <wp:extent cx="1312545" cy="325755"/>
+                <wp:effectExtent l="0" t="0" r="1905" b="0"/>
+                <wp:wrapSquare wrapText="bothSides"/>
+                <wp:docPr id="217" name="Text Box 2"/>
+                <wp:cNvGraphicFramePr>
+                  <a:graphicFrameLocks xmlns:a="http://schemas.openxmlformats.org/drawingml/2006/main"/>
+                </wp:cNvGraphicFramePr>
+                <a:graphic xmlns:a="http://schemas.openxmlformats.org/drawingml/2006/main">
+                  <a:graphicData uri="http://schemas.microsoft.com/office/word/2010/wordprocessingShape">
+                    <wps:wsp>
+                      <wps:cNvSpPr txBox="1">
+                        <a:spLocks noChangeArrowheads="1"/>
+                      </wps:cNvSpPr>
+                      <wps:spPr bwMode="auto">
+                        <a:xfrm>
+                          <a:off x="0" y="0"/>
+                          <a:ext cx="1312545" cy="325755"/>
+                        </a:xfrm>
+                        <a:prstGeom prst="rect">
+                          <a:avLst/>
+                        </a:prstGeom>
+                        <a:solidFill>
+                          <a:srgbClr val="FFFFFF"/>
+                        </a:solidFill>
+                        <a:ln w="9525">
+                          <a:noFill/>
+                          <a:miter lim="800000"/>
+                          <a:headEnd/>
+                          <a:tailEnd/>
+                        </a:ln>
+                      </wps:spPr>
+                      <wps:txbx>
+                        <w:txbxContent>
+                          <w:p>
+                            <w:pPr>
+                              <w:bidi w:val="0"/>
+                              <w:rPr>
+                                <w:b/>
+                                <w:bCs/>
+                                <w:sz w:val="24"/>
+                                <w:szCs w:val="24"/>
+                                <w:u w:val="single"/>
+                              </w:rPr>
+                            </w:pPr>
+                            <w:r>
+                              <w:rPr>
+                                <w:b/>
+                                <w:bCs/>
+                                <w:sz w:val="24"/>
+                                <w:szCs w:val="24"/>
+                                <w:u w:val="single"/>
+                              </w:rPr>
+                              <w:t>MCU side</w:t>
+                            </w:r>
+                            <w:r>
+                              <w:rPr>
+                                <w:b/>
+                                <w:bCs/>
+                                <w:sz w:val="24"/>
+                                <w:szCs w:val="24"/>
+                                <w:u w:val="single"/>
+                              </w:rPr>
+                              <w:t xml:space="preserve"> FSM</w:t>
+                            </w:r>
+                            <w:r>
+                              <w:rPr>
+                                <w:b/>
+                                <w:bCs/>
+                                <w:sz w:val="24"/>
+                                <w:szCs w:val="24"/>
+                                <w:u w:val="single"/>
+                              </w:rPr>
+                              <w:t>:</w:t>
+                            </w:r>
+                          </w:p>
+                        </w:txbxContent>
+                      </wps:txbx>
+                      <wps:bodyPr rot="0" vert="horz" wrap="square" lIns="91440" tIns="45720" rIns="91440" bIns="45720" anchor="t" anchorCtr="0">
+                        <a:noAutofit/>
+                      </wps:bodyPr>
+                    </wps:wsp>
+                  </a:graphicData>
+                </a:graphic>
+                <wp14:sizeRelH relativeFrom="margin">
+                  <wp14:pctWidth>0</wp14:pctWidth>
+                </wp14:sizeRelH>
+                <wp14:sizeRelV relativeFrom="margin">
+                  <wp14:pctHeight>0</wp14:pctHeight>
+                </wp14:sizeRelV>
+              </wp:anchor>
+            </w:drawing>
+          </mc:Choice>
+          <mc:Fallback>
+            <w:pict>
+              <v:shape w14:anchorId="75966FE6" id="_x0000_s1027" type="#_x0000_t202" style="position:absolute;left:0;text-align:left;margin-left:-26.95pt;margin-top:71.35pt;width:103.35pt;height:25.65pt;z-index:251717632;visibility:visible;mso-wrap-style:square;mso-width-percent:0;mso-height-percent:0;mso-wrap-distance-left:9pt;mso-wrap-distance-top:3.6pt;mso-wrap-distance-right:9pt;mso-wrap-distance-bottom:3.6pt;mso-position-horizontal:absolute;mso-position-horizontal-relative:margin;mso-position-vertical:absolute;mso-position-vertical-relative:text;mso-width-percent:0;mso-height-percent:0;mso-width-relative:margin;mso-height-relative:margin;v-text-anchor:top" o:gfxdata="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" stroked="f">
+                <v:textbox>
+                  <w:txbxContent>
+                    <w:p>
+                      <w:pPr>
+                        <w:bidi w:val="0"/>
+                        <w:rPr>
+                          <w:b/>
+                          <w:bCs/>
+                          <w:sz w:val="24"/>
+                          <w:szCs w:val="24"/>
+                          <w:u w:val="single"/>
+                        </w:rPr>
+                      </w:pPr>
+                      <w:r>
+                        <w:rPr>
+                          <w:b/>
+                          <w:bCs/>
+                          <w:sz w:val="24"/>
+                          <w:szCs w:val="24"/>
+                          <w:u w:val="single"/>
+                        </w:rPr>
+                        <w:t>MCU side</w:t>
+                      </w:r>
+                      <w:r>
+                        <w:rPr>
+                          <w:b/>
+                          <w:bCs/>
+                          <w:sz w:val="24"/>
+                          <w:szCs w:val="24"/>
+                          <w:u w:val="single"/>
+                        </w:rPr>
+                        <w:t xml:space="preserve"> FSM</w:t>
+                      </w:r>
+                      <w:r>
+                        <w:rPr>
+                          <w:b/>
+                          <w:bCs/>
+                          <w:sz w:val="24"/>
+                          <w:szCs w:val="24"/>
+                          <w:u w:val="single"/>
+                        </w:rPr>
+                        <w:t>:</w:t>
+                      </w:r>
+                    </w:p>
+                  </w:txbxContent>
+                </v:textbox>
+                <w10:wrap type="square" anchorx="margin"/>
+              </v:shape>
+            </w:pict>
+          </mc:Fallback>
+        </mc:AlternateContent>
+      </w:r>
       <w:r>
         <w:rPr>
           <w:b/>
@@ -25,13 +383,13 @@
         <mc:AlternateContent>
           <mc:Choice Requires="wpg">
             <w:drawing>
-              <wp:anchor distT="0" distB="0" distL="114300" distR="114300" simplePos="0" relativeHeight="251715584" behindDoc="0" locked="0" layoutInCell="1" allowOverlap="1" wp14:anchorId="2F4376E0" wp14:editId="7B679F26">
+              <wp:anchor distT="0" distB="0" distL="114300" distR="114300" simplePos="0" relativeHeight="251715584" behindDoc="0" locked="0" layoutInCell="1" allowOverlap="1" wp14:anchorId="2F4376E0" wp14:editId="71047170">
                 <wp:simplePos x="0" y="0"/>
                 <wp:positionH relativeFrom="column">
-                  <wp:posOffset>368213</wp:posOffset>
+                  <wp:posOffset>394961</wp:posOffset>
                 </wp:positionH>
                 <wp:positionV relativeFrom="paragraph">
-                  <wp:posOffset>5149215</wp:posOffset>
+                  <wp:posOffset>5483585</wp:posOffset>
                 </wp:positionV>
                 <wp:extent cx="5065986" cy="2303058"/>
                 <wp:effectExtent l="0" t="0" r="14605" b="0"/>
@@ -747,15 +1105,7 @@
                                   <w:sz w:val="13"/>
                                   <w:szCs w:val="13"/>
                                 </w:rPr>
-                                <w:t xml:space="preserve">TX </w:t>
-                              </w:r>
-                              <w:r>
-                                <w:rPr>
-                                  <w:color w:val="000000" w:themeColor="text1"/>
-                                  <w:sz w:val="13"/>
-                                  <w:szCs w:val="13"/>
-                                </w:rPr>
-                                <w:t>queue empty</w:t>
+                                <w:t>TX queue empty</w:t>
                               </w:r>
                             </w:p>
                             <w:p>
@@ -997,15 +1347,7 @@
                                   <w:sz w:val="13"/>
                                   <w:szCs w:val="13"/>
                                 </w:rPr>
-                                <w:t>Input = “</w:t>
-                              </w:r>
-                              <w:r>
-                                <w:rPr>
-                                  <w:color w:val="000000" w:themeColor="text1"/>
-                                  <w:sz w:val="13"/>
-                                  <w:szCs w:val="13"/>
-                                </w:rPr>
-                                <w:t>7</w:t>
+                                <w:t>Input = “7</w:t>
                               </w:r>
                               <w:r>
                                 <w:rPr>
@@ -1185,8 +1527,8 @@
           </mc:Choice>
           <mc:Fallback>
             <w:pict>
-              <v:group w14:anchorId="2F4376E0" id="Group 6" o:spid="_x0000_s1026" style="position:absolute;left:0;text-align:left;margin-left:29pt;margin-top:405.45pt;width:398.9pt;height:181.35pt;z-index:251715584;mso-width-relative:margin;mso-height-relative:margin" coordsize="48570,22299" o:gfxdata="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">
-                <v:oval id="Oval 1" o:spid="_x0000_s1027" style="position:absolute;left:8325;top:1203;width:7362;height:7284;visibility:visible;mso-wrap-style:square;v-text-anchor:middle" o:gfxdata="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" fillcolor="#adadad [2414]" stroked="f" strokeweight="1pt">
+              <v:group w14:anchorId="2F4376E0" id="Group 6" o:spid="_x0000_s1028" style="position:absolute;left:0;text-align:left;margin-left:31.1pt;margin-top:431.8pt;width:398.9pt;height:181.35pt;z-index:251715584;mso-width-relative:margin;mso-height-relative:margin" coordsize="48570,22299" o:gfxdata="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">
+                <v:oval id="Oval 1" o:spid="_x0000_s1029" style="position:absolute;left:8325;top:1203;width:7362;height:7284;visibility:visible;mso-wrap-style:square;v-text-anchor:middle" o:gfxdata="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" fillcolor="#adadad [2414]" stroked="f" strokeweight="1pt">
                   <v:stroke joinstyle="miter"/>
                   <v:textbox>
                     <w:txbxContent>
@@ -1228,7 +1570,7 @@
                     </w:txbxContent>
                   </v:textbox>
                 </v:oval>
-                <v:oval id="Oval 1" o:spid="_x0000_s1028" style="position:absolute;left:32148;top:1203;width:7362;height:7284;visibility:visible;mso-wrap-style:square;v-text-anchor:middle" o:gfxdata="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" fillcolor="#adadad [2414]" stroked="f" strokeweight="1pt">
+                <v:oval id="Oval 1" o:spid="_x0000_s1030" style="position:absolute;left:32148;top:1203;width:7362;height:7284;visibility:visible;mso-wrap-style:square;v-text-anchor:middle" o:gfxdata="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" fillcolor="#adadad [2414]" stroked="f" strokeweight="1pt">
                   <v:stroke joinstyle="miter"/>
                   <v:textbox>
                     <w:txbxContent>
@@ -1271,7 +1613,7 @@
                     </w:txbxContent>
                   </v:textbox>
                 </v:oval>
-                <v:oval id="Oval 1" o:spid="_x0000_s1029" style="position:absolute;left:8325;top:15015;width:7362;height:7284;visibility:visible;mso-wrap-style:square;v-text-anchor:middle" o:gfxdata="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" fillcolor="#adadad [2414]" stroked="f" strokeweight="1pt">
+                <v:oval id="Oval 1" o:spid="_x0000_s1031" style="position:absolute;left:8325;top:15015;width:7362;height:7284;visibility:visible;mso-wrap-style:square;v-text-anchor:middle" o:gfxdata="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" fillcolor="#adadad [2414]" stroked="f" strokeweight="1pt">
                   <v:stroke joinstyle="miter"/>
                   <v:textbox>
                     <w:txbxContent>
@@ -1297,7 +1639,7 @@
                     </w:txbxContent>
                   </v:textbox>
                 </v:oval>
-                <v:oval id="Oval 1" o:spid="_x0000_s1030" style="position:absolute;left:32196;top:14630;width:7360;height:7283;visibility:visible;mso-wrap-style:square;v-text-anchor:middle" o:gfxdata="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" fillcolor="#adadad [2414]" stroked="f" strokeweight="1pt">
+                <v:oval id="Oval 1" o:spid="_x0000_s1032" style="position:absolute;left:32196;top:14630;width:7360;height:7283;visibility:visible;mso-wrap-style:square;v-text-anchor:middle" o:gfxdata="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" fillcolor="#adadad [2414]" stroked="f" strokeweight="1pt">
                   <v:stroke joinstyle="miter"/>
                   <v:textbox>
                     <w:txbxContent>
@@ -1367,39 +1709,35 @@
                   </v:handles>
                   <o:lock v:ext="edit" shapetype="t"/>
                 </v:shapetype>
-                <v:shape id="Curved Connector 2" o:spid="_x0000_s1031" type="#_x0000_t38" style="position:absolute;left:8344;top:2598;width:1044;height:2472;flip:x;visibility:visible;mso-wrap-style:square" o:connectortype="curved" o:gfxdata="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" adj="141498" strokecolor="#0070c0" strokeweight="1pt">
+                <v:shape id="Curved Connector 2" o:spid="_x0000_s1033" type="#_x0000_t38" style="position:absolute;left:8344;top:2598;width:1044;height:2472;flip:x;visibility:visible;mso-wrap-style:square" o:connectortype="curved" o:gfxdata="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" adj="141498" strokecolor="#0070c0" strokeweight="1pt">
                   <v:stroke endarrow="block" joinstyle="miter"/>
                 </v:shape>
-                <v:shape id="Curved Connector 2" o:spid="_x0000_s1032" type="#_x0000_t38" style="position:absolute;left:37490;top:1732;width:2069;height:2472;visibility:visible;mso-wrap-style:square" o:connectortype="curved" o:gfxdata="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" adj="89368" strokecolor="#0070c0" strokeweight="1pt">
+                <v:shape id="Curved Connector 2" o:spid="_x0000_s1034" type="#_x0000_t38" style="position:absolute;left:37490;top:1732;width:2069;height:2472;visibility:visible;mso-wrap-style:square" o:connectortype="curved" o:gfxdata="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" adj="89368" strokecolor="#0070c0" strokeweight="1pt">
                   <v:stroke endarrow="block" joinstyle="miter"/>
                 </v:shape>
                 <v:shapetype id="_x0000_t32" coordsize="21600,21600" o:spt="32" o:oned="t" path="m,l21600,21600e" filled="f">
                   <v:path arrowok="t" fillok="f" o:connecttype="none"/>
                   <o:lock v:ext="edit" shapetype="t"/>
                 </v:shapetype>
-                <v:shape id="Straight Arrow Connector 4" o:spid="_x0000_s1033" type="#_x0000_t32" style="position:absolute;left:36431;top:8470;width:1026;height:6566;visibility:visible;mso-wrap-style:square" o:connectortype="straight" o:gfxdata="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" strokecolor="#0070c0" strokeweight="1pt">
+                <v:shape id="Straight Arrow Connector 4" o:spid="_x0000_s1035" type="#_x0000_t32" style="position:absolute;left:36431;top:8470;width:1026;height:6566;visibility:visible;mso-wrap-style:square" o:connectortype="straight" o:gfxdata="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" strokecolor="#0070c0" strokeweight="1pt">
                   <v:stroke endarrow="block" joinstyle="miter"/>
                 </v:shape>
-                <v:shape id="Straight Arrow Connector 4" o:spid="_x0000_s1034" type="#_x0000_t32" style="position:absolute;left:34392;top:8435;width:647;height:6569;flip:y;visibility:visible;mso-wrap-style:square" o:connectortype="straight" o:gfxdata="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" strokecolor="#0070c0" strokeweight="1pt">
+                <v:shape id="Straight Arrow Connector 4" o:spid="_x0000_s1036" type="#_x0000_t32" style="position:absolute;left:34392;top:8435;width:647;height:6569;flip:y;visibility:visible;mso-wrap-style:square" o:connectortype="straight" o:gfxdata="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" strokecolor="#0070c0" strokeweight="1pt">
                   <v:stroke endarrow="block" joinstyle="miter"/>
                 </v:shape>
-                <v:shape id="Straight Arrow Connector 4" o:spid="_x0000_s1035" type="#_x0000_t32" style="position:absolute;left:11887;top:5066;width:20330;height:9926;flip:y;visibility:visible;mso-wrap-style:square" o:connectortype="straight" o:gfxdata="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" strokecolor="#0070c0" strokeweight="1pt">
+                <v:shape id="Straight Arrow Connector 4" o:spid="_x0000_s1037" type="#_x0000_t32" style="position:absolute;left:11887;top:5066;width:20330;height:9926;flip:y;visibility:visible;mso-wrap-style:square" o:connectortype="straight" o:gfxdata="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" strokecolor="#0070c0" strokeweight="1pt">
                   <v:stroke endarrow="block" joinstyle="miter"/>
                 </v:shape>
-                <v:shape id="Straight Arrow Connector 4" o:spid="_x0000_s1036" type="#_x0000_t32" style="position:absolute;left:15028;top:7700;width:18540;height:9511;flip:x;visibility:visible;mso-wrap-style:square" o:connectortype="straight" o:gfxdata="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" strokecolor="#0070c0" strokeweight="1pt">
+                <v:shape id="Straight Arrow Connector 4" o:spid="_x0000_s1038" type="#_x0000_t32" style="position:absolute;left:15028;top:7700;width:18540;height:9511;flip:x;visibility:visible;mso-wrap-style:square" o:connectortype="straight" o:gfxdata="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" strokecolor="#0070c0" strokeweight="1pt">
                   <v:stroke endarrow="block" joinstyle="miter"/>
                 </v:shape>
-                <v:shape id="Straight Arrow Connector 4" o:spid="_x0000_s1037" type="#_x0000_t32" style="position:absolute;left:15028;top:2130;width:18288;height:458;flip:x;visibility:visible;mso-wrap-style:square" o:connectortype="straight" o:gfxdata="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" strokecolor="#0070c0" strokeweight="1pt">
+                <v:shape id="Straight Arrow Connector 4" o:spid="_x0000_s1039" type="#_x0000_t32" style="position:absolute;left:15028;top:2130;width:18288;height:458;flip:x;visibility:visible;mso-wrap-style:square" o:connectortype="straight" o:gfxdata="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" strokecolor="#0070c0" strokeweight="1pt">
                   <v:stroke endarrow="block" joinstyle="miter"/>
                 </v:shape>
-                <v:shape id="Straight Arrow Connector 4" o:spid="_x0000_s1038" type="#_x0000_t32" style="position:absolute;left:15689;top:4100;width:16518;height:457;flip:y;visibility:visible;mso-wrap-style:square" o:connectortype="straight" o:gfxdata="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" strokecolor="#0070c0" strokeweight="1pt">
+                <v:shape id="Straight Arrow Connector 4" o:spid="_x0000_s1040" type="#_x0000_t32" style="position:absolute;left:15689;top:4100;width:16518;height:457;flip:y;visibility:visible;mso-wrap-style:square" o:connectortype="straight" o:gfxdata="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" strokecolor="#0070c0" strokeweight="1pt">
                   <v:stroke endarrow="block" joinstyle="miter"/>
                 </v:shape>
-                <v:shapetype id="_x0000_t202" coordsize="21600,21600" o:spt="202" path="m,l,21600r21600,l21600,xe">
-                  <v:stroke joinstyle="miter"/>
-                  <v:path gradientshapeok="t" o:connecttype="rect"/>
-                </v:shapetype>
-                <v:shape id="Text Box 5" o:spid="_x0000_s1039" type="#_x0000_t202" style="position:absolute;top:2021;width:5500;height:3065;visibility:visible;mso-wrap-style:square;v-text-anchor:top" o:gfxdata="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" fillcolor="#c1e4f5 [660]" strokeweight=".5pt">
+                <v:shape id="Text Box 5" o:spid="_x0000_s1041" type="#_x0000_t202" style="position:absolute;top:2021;width:5500;height:3065;visibility:visible;mso-wrap-style:square;v-text-anchor:top" o:gfxdata="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" fillcolor="#c1e4f5 [660]" strokeweight=".5pt">
                   <v:textbox>
                     <w:txbxContent>
                       <w:p>
@@ -1422,7 +1760,7 @@
                     </w:txbxContent>
                   </v:textbox>
                 </v:shape>
-                <v:shape id="Text Box 5" o:spid="_x0000_s1040" type="#_x0000_t202" style="position:absolute;left:18576;top:3080;width:5353;height:3122;visibility:visible;mso-wrap-style:square;v-text-anchor:middle" o:gfxdata="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" fillcolor="#b3e5a1 [1305]" strokeweight=".5pt">
+                <v:shape id="Text Box 5" o:spid="_x0000_s1042" type="#_x0000_t202" style="position:absolute;left:18576;top:3080;width:5353;height:3122;visibility:visible;mso-wrap-style:square;v-text-anchor:middle" o:gfxdata="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" fillcolor="#b3e5a1 [1305]" strokeweight=".5pt">
                   <v:textbox>
                     <w:txbxContent>
                       <w:p>
@@ -1441,15 +1779,7 @@
                             <w:sz w:val="13"/>
                             <w:szCs w:val="13"/>
                           </w:rPr>
-                          <w:t xml:space="preserve">TX </w:t>
-                        </w:r>
-                        <w:r>
-                          <w:rPr>
-                            <w:color w:val="000000" w:themeColor="text1"/>
-                            <w:sz w:val="13"/>
-                            <w:szCs w:val="13"/>
-                          </w:rPr>
-                          <w:t>queue empty</w:t>
+                          <w:t>TX queue empty</w:t>
                         </w:r>
                       </w:p>
                       <w:p>
@@ -1466,7 +1796,7 @@
                     </w:txbxContent>
                   </v:textbox>
                 </v:shape>
-                <v:shape id="Text Box 5" o:spid="_x0000_s1041" type="#_x0000_t202" style="position:absolute;left:25891;width:5353;height:3122;visibility:visible;mso-wrap-style:square;v-text-anchor:middle" o:gfxdata="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" fillcolor="#c1e4f5 [660]" strokeweight=".5pt">
+                <v:shape id="Text Box 5" o:spid="_x0000_s1043" type="#_x0000_t202" style="position:absolute;left:25891;width:5353;height:3122;visibility:visible;mso-wrap-style:square;v-text-anchor:middle" o:gfxdata="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" fillcolor="#c1e4f5 [660]" strokeweight=".5pt">
                   <v:textbox>
                     <w:txbxContent>
                       <w:p>
@@ -1510,7 +1840,7 @@
                     </w:txbxContent>
                   </v:textbox>
                 </v:shape>
-                <v:shape id="Text Box 5" o:spid="_x0000_s1042" type="#_x0000_t202" style="position:absolute;left:43217;top:1491;width:5353;height:3123;visibility:visible;mso-wrap-style:square;v-text-anchor:middle" o:gfxdata="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" fillcolor="#fae2d5 [661]" strokeweight=".5pt">
+                <v:shape id="Text Box 5" o:spid="_x0000_s1044" type="#_x0000_t202" style="position:absolute;left:43217;top:1491;width:5353;height:3123;visibility:visible;mso-wrap-style:square;v-text-anchor:middle" o:gfxdata="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" fillcolor="#fae2d5 [661]" strokeweight=".5pt">
                   <v:textbox>
                     <w:txbxContent>
                       <w:p>
@@ -1535,7 +1865,7 @@
                     </w:txbxContent>
                   </v:textbox>
                 </v:shape>
-                <v:shape id="Text Box 5" o:spid="_x0000_s1043" type="#_x0000_t202" style="position:absolute;left:36335;top:11405;width:5724;height:1933;visibility:visible;mso-wrap-style:square;v-text-anchor:middle" o:gfxdata="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" fillcolor="#fae2d5 [661]" strokeweight=".5pt">
+                <v:shape id="Text Box 5" o:spid="_x0000_s1045" type="#_x0000_t202" style="position:absolute;left:36335;top:11405;width:5724;height:1933;visibility:visible;mso-wrap-style:square;v-text-anchor:middle" o:gfxdata="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" fillcolor="#fae2d5 [661]" strokeweight=".5pt">
                   <v:textbox>
                     <w:txbxContent>
                       <w:p>
@@ -1560,7 +1890,7 @@
                     </w:txbxContent>
                   </v:textbox>
                 </v:shape>
-                <v:shape id="Text Box 5" o:spid="_x0000_s1044" type="#_x0000_t202" style="position:absolute;left:22041;top:11502;width:5725;height:1933;visibility:visible;mso-wrap-style:square;v-text-anchor:middle" o:gfxdata="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" fillcolor="#fae2d5 [661]" strokeweight=".5pt">
+                <v:shape id="Text Box 5" o:spid="_x0000_s1046" type="#_x0000_t202" style="position:absolute;left:22041;top:11502;width:5725;height:1933;visibility:visible;mso-wrap-style:square;v-text-anchor:middle" o:gfxdata="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" fillcolor="#fae2d5 [661]" strokeweight=".5pt">
                   <v:textbox>
                     <w:txbxContent>
                       <w:p>
@@ -1579,15 +1909,7 @@
                             <w:sz w:val="13"/>
                             <w:szCs w:val="13"/>
                           </w:rPr>
-                          <w:t>Input = “</w:t>
-                        </w:r>
-                        <w:r>
-                          <w:rPr>
-                            <w:color w:val="000000" w:themeColor="text1"/>
-                            <w:sz w:val="13"/>
-                            <w:szCs w:val="13"/>
-                          </w:rPr>
-                          <w:t>7</w:t>
+                          <w:t>Input = “7</w:t>
                         </w:r>
                         <w:r>
                           <w:rPr>
@@ -1641,7 +1963,7 @@
                     </w:txbxContent>
                   </v:textbox>
                 </v:shape>
-                <v:shape id="Text Box 5" o:spid="_x0000_s1045" type="#_x0000_t202" style="position:absolute;left:12416;top:11550;width:6837;height:1933;visibility:visible;mso-wrap-style:square;v-text-anchor:middle" o:gfxdata="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" fillcolor="#f2ceed [664]" strokeweight=".5pt">
+                <v:shape id="Text Box 5" o:spid="_x0000_s1047" type="#_x0000_t202" style="position:absolute;left:12416;top:11550;width:6837;height:1933;visibility:visible;mso-wrap-style:square;v-text-anchor:middle" o:gfxdata="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" fillcolor="#f2ceed [664]" strokeweight=".5pt">
                   <v:textbox>
                     <w:txbxContent>
                       <w:p>
@@ -1666,7 +1988,7 @@
                     </w:txbxContent>
                   </v:textbox>
                 </v:shape>
-                <v:shape id="Text Box 5" o:spid="_x0000_s1046" type="#_x0000_t202" style="position:absolute;left:30656;top:11405;width:5271;height:1931;visibility:visible;mso-wrap-style:square;v-text-anchor:middle" o:gfxdata="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" fillcolor="#f2ceed [664]" strokeweight=".5pt">
+                <v:shape id="Text Box 5" o:spid="_x0000_s1048" type="#_x0000_t202" style="position:absolute;left:30656;top:11405;width:5271;height:1931;visibility:visible;mso-wrap-style:square;v-text-anchor:middle" o:gfxdata="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" fillcolor="#f2ceed [664]" strokeweight=".5pt">
                   <v:textbox>
                     <w:txbxContent>
                       <w:p>

</xml_diff>